<commit_message>
Using the Accessory Connector
Instructions for using the acceesory connector
</commit_message>
<xml_diff>
--- a/Documentation/Using the Accessory Connector.docx
+++ b/Documentation/Using the Accessory Connector.docx
@@ -77,7 +77,7 @@
               </wp:anchor>
             </w:drawing>
           </mc:Choice>
-          <mc:Fallback xmlns:w16se="http://schemas.microsoft.com/office/word/2015/wordml/symex" xmlns:w16="http://schemas.microsoft.com/office/word/2018/wordml" xmlns:w16cid="http://schemas.microsoft.com/office/word/2016/wordml/cid" xmlns:w16cex="http://schemas.microsoft.com/office/word/2018/wordml/cex" xmlns:w15="http://schemas.microsoft.com/office/word/2012/wordml" xmlns:am3d="http://schemas.microsoft.com/office/drawing/2017/model3d" xmlns:aink="http://schemas.microsoft.com/office/drawing/2016/ink" xmlns:cx8="http://schemas.microsoft.com/office/drawing/2016/5/14/chartex" xmlns:cx7="http://schemas.microsoft.com/office/drawing/2016/5/13/chartex" xmlns:cx6="http://schemas.microsoft.com/office/drawing/2016/5/12/chartex" xmlns:cx5="http://schemas.microsoft.com/office/drawing/2016/5/11/chartex" xmlns:cx4="http://schemas.microsoft.com/office/drawing/2016/5/10/chartex" xmlns:cx3="http://schemas.microsoft.com/office/drawing/2016/5/9/chartex" xmlns:cx2="http://schemas.microsoft.com/office/drawing/2015/10/21/chartex" xmlns:cx1="http://schemas.microsoft.com/office/drawing/2015/9/8/chartex" xmlns:cx="http://schemas.microsoft.com/office/drawing/2014/chartex">
+          <mc:Fallback xmlns:cx="http://schemas.microsoft.com/office/drawing/2014/chartex" xmlns:cx1="http://schemas.microsoft.com/office/drawing/2015/9/8/chartex" xmlns:cx2="http://schemas.microsoft.com/office/drawing/2015/10/21/chartex" xmlns:cx3="http://schemas.microsoft.com/office/drawing/2016/5/9/chartex" xmlns:cx4="http://schemas.microsoft.com/office/drawing/2016/5/10/chartex" xmlns:cx5="http://schemas.microsoft.com/office/drawing/2016/5/11/chartex" xmlns:cx6="http://schemas.microsoft.com/office/drawing/2016/5/12/chartex" xmlns:cx7="http://schemas.microsoft.com/office/drawing/2016/5/13/chartex" xmlns:cx8="http://schemas.microsoft.com/office/drawing/2016/5/14/chartex" xmlns:aink="http://schemas.microsoft.com/office/drawing/2016/ink" xmlns:am3d="http://schemas.microsoft.com/office/drawing/2017/model3d" xmlns:w15="http://schemas.microsoft.com/office/word/2012/wordml" xmlns:w16cex="http://schemas.microsoft.com/office/word/2018/wordml/cex" xmlns:w16cid="http://schemas.microsoft.com/office/word/2016/wordml/cid" xmlns:w16="http://schemas.microsoft.com/office/word/2018/wordml" xmlns:w16se="http://schemas.microsoft.com/office/word/2015/wordml/symex">
             <w:pict>
               <v:shapetype w14:anchorId="51BFB982" id="_x0000_t202" coordsize="21600,21600" o:spt="202" path="m,l,21600r21600,l21600,xe">
                 <v:stroke joinstyle="miter"/>
@@ -106,8 +106,10 @@
           <w:sz w:val="44"/>
           <w:szCs w:val="44"/>
         </w:rPr>
-        <w:t>Using the Accessory Port</w:t>
-      </w:r>
+        <w:t>Using the Accessory Connector</w:t>
+      </w:r>
+      <w:bookmarkStart w:id="0" w:name="_GoBack"/>
+      <w:bookmarkEnd w:id="0"/>
     </w:p>
     <w:p>
       <w:pPr>
@@ -176,34 +178,10 @@
     </w:p>
     <w:p>
       <w:r>
-        <w:t xml:space="preserve">The </w:t>
-      </w:r>
-      <w:proofErr w:type="spellStart"/>
-      <w:r>
-        <w:t>freETarget</w:t>
-      </w:r>
-      <w:proofErr w:type="spellEnd"/>
-      <w:r>
-        <w:t xml:space="preserve"> signal proc</w:t>
-      </w:r>
-      <w:r>
-        <w:t xml:space="preserve">essor board supports an accessory connector for driving peripherals such as a witness paper roller, or a long distance serial port.  With this, the user can add a </w:t>
-      </w:r>
-      <w:proofErr w:type="spellStart"/>
-      <w:r>
-        <w:t>WiFi</w:t>
-      </w:r>
-      <w:proofErr w:type="spellEnd"/>
-      <w:r>
-        <w:t xml:space="preserve"> connection or RS-422 line driver to connect </w:t>
-      </w:r>
-      <w:proofErr w:type="spellStart"/>
-      <w:r>
-        <w:t>freETarget</w:t>
-      </w:r>
-      <w:proofErr w:type="spellEnd"/>
-      <w:r>
-        <w:t xml:space="preserve"> over a longer distance.  The implementation of a long distance driver is the topic of another application note.</w:t>
+        <w:t>The freETarget signal proc</w:t>
+      </w:r>
+      <w:r>
+        <w:t>essor board supports an accessory connector for driving peripherals such as a witness paper roller, or a long distance serial port.  With this, the user can add a WiFi connection or RS-422 line driver to connect freETarget over a longer distance.  The implementation of a long distance driver is the topic of another application note.</w:t>
       </w:r>
     </w:p>
     <w:p/>
@@ -683,15 +661,7 @@
         </w:numPr>
       </w:pPr>
       <w:r>
-        <w:t>Duplicate shot information JSON message, ex {“SHOT”</w:t>
-      </w:r>
-      <w:proofErr w:type="gramStart"/>
-      <w:r>
-        <w:t>:1</w:t>
-      </w:r>
-      <w:proofErr w:type="gramEnd"/>
-      <w:r>
-        <w:t xml:space="preserve"> …. }</w:t>
+        <w:t>Duplicate shot information JSON message, ex {“SHOT”:1 …. }</w:t>
       </w:r>
     </w:p>
     <w:p>
@@ -703,13 +673,8 @@
         </w:numPr>
       </w:pPr>
       <w:r>
-        <w:t>Responses to JSON commands from the host, ex {“VERSION”</w:t>
-      </w:r>
-      <w:proofErr w:type="gramStart"/>
-      <w:r>
-        <w:t>: … }</w:t>
-      </w:r>
-      <w:proofErr w:type="gramEnd"/>
+        <w:t>Responses to JSON commands from the host, ex {“VERSION”: … }</w:t>
+      </w:r>
     </w:p>
     <w:p/>
     <w:p>
@@ -743,23 +708,7 @@
     </w:p>
     <w:p>
       <w:r>
-        <w:t xml:space="preserve">The </w:t>
-      </w:r>
-      <w:proofErr w:type="gramStart"/>
-      <w:r>
-        <w:t>auxiliary receive</w:t>
-      </w:r>
-      <w:proofErr w:type="gramEnd"/>
-      <w:r>
-        <w:t xml:space="preserve"> listens to and responds to JSON commands.  This provides a back door means to control </w:t>
-      </w:r>
-      <w:proofErr w:type="spellStart"/>
-      <w:r>
-        <w:t>freETarget</w:t>
-      </w:r>
-      <w:proofErr w:type="spellEnd"/>
-      <w:r>
-        <w:t xml:space="preserve"> from a second PC.  Mostly used to synchronize a firing point and display PC when needed</w:t>
+        <w:t>The auxiliary receive listens to and responds to JSON commands.  This provides a back door means to control freETarget from a second PC.  Mostly used to synchronize a firing point and display PC when needed</w:t>
       </w:r>
     </w:p>
     <w:p/>
@@ -797,34 +746,15 @@
         <w:t>The number of pulses and the pulse duration is available from the setup page on the PC program.  The duration of the motor control will be installation dependent and found by trial-and-error</w:t>
       </w:r>
     </w:p>
+    <w:p/>
     <w:p>
-      <w:bookmarkStart w:id="0" w:name="_GoBack"/>
-      <w:bookmarkEnd w:id="0"/>
+      <w:r>
+        <w:t>IMPORTANT – No Flyback Diode</w:t>
+      </w:r>
     </w:p>
     <w:p>
       <w:r>
-        <w:t xml:space="preserve">IMPORTANT – No </w:t>
-      </w:r>
-      <w:proofErr w:type="spellStart"/>
-      <w:r>
-        <w:t>Flyback</w:t>
-      </w:r>
-      <w:proofErr w:type="spellEnd"/>
-      <w:r>
-        <w:t xml:space="preserve"> Diode</w:t>
-      </w:r>
-    </w:p>
-    <w:p>
-      <w:r>
-        <w:t xml:space="preserve">The user must provide a </w:t>
-      </w:r>
-      <w:proofErr w:type="spellStart"/>
-      <w:r>
-        <w:t>flyback</w:t>
-      </w:r>
-      <w:proofErr w:type="spellEnd"/>
-      <w:r>
-        <w:t xml:space="preserve"> diode on the motor if needed.  The circuit does not incorporate any reverse current protection.</w:t>
+        <w:t>The user must provide a flyback diode on the motor if needed.  The circuit does not incorporate any reverse current protection.</w:t>
       </w:r>
       <w:r>
         <w:t xml:space="preserve"> </w:t>
@@ -3768,7 +3698,7 @@
   <a:extraClrSchemeLst/>
   <a:extLst>
     <a:ext uri="{05A4C25C-085E-4340-85A3-A5531E510DB2}">
-      <thm15:themeFamily xmlns:thm15="http://schemas.microsoft.com/office/thememl/2012/main" xmlns="" name="Office Theme" id="{62F939B6-93AF-4DB8-9C6B-D6C7DFDC589F}" vid="{4A3C46E8-61CC-4603-A589-7422A47A8E4A}"/>
+      <thm15:themeFamily xmlns="" xmlns:thm15="http://schemas.microsoft.com/office/thememl/2012/main" name="Office Theme" id="{62F939B6-93AF-4DB8-9C6B-D6C7DFDC589F}" vid="{4A3C46E8-61CC-4603-A589-7422A47A8E4A}"/>
     </a:ext>
   </a:extLst>
 </a:theme>

</xml_diff>